<commit_message>
Epic 3 - Volodymyr Lopatin
</commit_message>
<xml_diff>
--- a/ai_11/volodymyr_lopatin/Epic_3/epic_3_practice_and_labs_report_volodymyr_lopatin.docx
+++ b/ai_11/volodymyr_lopatin/Epic_3/epic_3_practice_and_labs_report_volodymyr_lopatin.docx
@@ -10690,594 +10690,565 @@
           <w:lang w:val="ru-RU"/>
         </w:rPr>
       </w:pPr>
+      <w:r>
+        <w:rPr>
+          <w:rFonts w:ascii="Verdana" w:hAnsi="Verdana"/>
+          <w:sz w:val="28"/>
+          <w:szCs w:val="28"/>
+          <w:lang w:val="ru-RU"/>
+        </w:rPr>
+        <w:t xml:space="preserve"> </w:t>
+      </w:r>
+      <w:proofErr w:type="spellStart"/>
+      <w:proofErr w:type="gramStart"/>
+      <w:r>
+        <w:rPr>
+          <w:rFonts w:ascii="Verdana" w:hAnsi="Verdana"/>
+          <w:sz w:val="28"/>
+          <w:szCs w:val="28"/>
+          <w:lang w:val="ru-RU"/>
+        </w:rPr>
+        <w:t>Кр</w:t>
+      </w:r>
+      <w:proofErr w:type="gramEnd"/>
+      <w:r>
+        <w:rPr>
+          <w:rFonts w:ascii="Verdana" w:hAnsi="Verdana"/>
+          <w:sz w:val="28"/>
+          <w:szCs w:val="28"/>
+          <w:lang w:val="ru-RU"/>
+        </w:rPr>
+        <w:t>ім</w:t>
+      </w:r>
+      <w:proofErr w:type="spellEnd"/>
+      <w:r>
+        <w:rPr>
+          <w:rFonts w:ascii="Verdana" w:hAnsi="Verdana"/>
+          <w:sz w:val="28"/>
+          <w:szCs w:val="28"/>
+          <w:lang w:val="ru-RU"/>
+        </w:rPr>
+        <w:t xml:space="preserve"> того, я </w:t>
+      </w:r>
+      <w:proofErr w:type="spellStart"/>
+      <w:r>
+        <w:rPr>
+          <w:rFonts w:ascii="Verdana" w:hAnsi="Verdana"/>
+          <w:sz w:val="28"/>
+          <w:szCs w:val="28"/>
+          <w:lang w:val="ru-RU"/>
+        </w:rPr>
+        <w:t>вивчив</w:t>
+      </w:r>
+      <w:proofErr w:type="spellEnd"/>
+      <w:r>
+        <w:rPr>
+          <w:rFonts w:ascii="Verdana" w:hAnsi="Verdana"/>
+          <w:sz w:val="28"/>
+          <w:szCs w:val="28"/>
+          <w:lang w:val="ru-RU"/>
+        </w:rPr>
+        <w:t xml:space="preserve"> </w:t>
+      </w:r>
+      <w:proofErr w:type="spellStart"/>
+      <w:r>
+        <w:rPr>
+          <w:rFonts w:ascii="Verdana" w:hAnsi="Verdana"/>
+          <w:sz w:val="28"/>
+          <w:szCs w:val="28"/>
+          <w:lang w:val="ru-RU"/>
+        </w:rPr>
+        <w:t>можливості</w:t>
+      </w:r>
+      <w:proofErr w:type="spellEnd"/>
+      <w:r>
+        <w:rPr>
+          <w:rFonts w:ascii="Verdana" w:hAnsi="Verdana"/>
+          <w:sz w:val="28"/>
+          <w:szCs w:val="28"/>
+          <w:lang w:val="ru-RU"/>
+        </w:rPr>
+        <w:t xml:space="preserve"> та </w:t>
+      </w:r>
+      <w:proofErr w:type="spellStart"/>
+      <w:r>
+        <w:rPr>
+          <w:rFonts w:ascii="Verdana" w:hAnsi="Verdana"/>
+          <w:sz w:val="28"/>
+          <w:szCs w:val="28"/>
+          <w:lang w:val="ru-RU"/>
+        </w:rPr>
+        <w:t>застосування</w:t>
+      </w:r>
+      <w:proofErr w:type="spellEnd"/>
+      <w:r>
+        <w:rPr>
+          <w:rFonts w:ascii="Verdana" w:hAnsi="Verdana"/>
+          <w:sz w:val="28"/>
+          <w:szCs w:val="28"/>
+          <w:lang w:val="ru-RU"/>
+        </w:rPr>
+        <w:t xml:space="preserve"> </w:t>
+      </w:r>
+      <w:proofErr w:type="spellStart"/>
+      <w:r>
+        <w:rPr>
+          <w:rFonts w:ascii="Verdana" w:hAnsi="Verdana"/>
+          <w:sz w:val="28"/>
+          <w:szCs w:val="28"/>
+          <w:lang w:val="ru-RU"/>
+        </w:rPr>
+        <w:t>вбудованих</w:t>
+      </w:r>
+      <w:proofErr w:type="spellEnd"/>
+      <w:r>
+        <w:rPr>
+          <w:rFonts w:ascii="Verdana" w:hAnsi="Verdana"/>
+          <w:sz w:val="28"/>
+          <w:szCs w:val="28"/>
+          <w:lang w:val="ru-RU"/>
+        </w:rPr>
+        <w:t xml:space="preserve"> </w:t>
+      </w:r>
+      <w:proofErr w:type="spellStart"/>
+      <w:r>
+        <w:rPr>
+          <w:rFonts w:ascii="Verdana" w:hAnsi="Verdana"/>
+          <w:sz w:val="28"/>
+          <w:szCs w:val="28"/>
+          <w:lang w:val="ru-RU"/>
+        </w:rPr>
+        <w:t>функцій</w:t>
+      </w:r>
+      <w:proofErr w:type="spellEnd"/>
+      <w:r>
+        <w:rPr>
+          <w:rFonts w:ascii="Verdana" w:hAnsi="Verdana"/>
+          <w:sz w:val="28"/>
+          <w:szCs w:val="28"/>
+          <w:lang w:val="ru-RU"/>
+        </w:rPr>
+        <w:t xml:space="preserve"> для </w:t>
+      </w:r>
+      <w:proofErr w:type="spellStart"/>
+      <w:r>
+        <w:rPr>
+          <w:rFonts w:ascii="Verdana" w:hAnsi="Verdana"/>
+          <w:sz w:val="28"/>
+          <w:szCs w:val="28"/>
+          <w:lang w:val="ru-RU"/>
+        </w:rPr>
+        <w:t>спрощення</w:t>
+      </w:r>
+      <w:proofErr w:type="spellEnd"/>
+      <w:r>
+        <w:rPr>
+          <w:rFonts w:ascii="Verdana" w:hAnsi="Verdana"/>
+          <w:sz w:val="28"/>
+          <w:szCs w:val="28"/>
+          <w:lang w:val="ru-RU"/>
+        </w:rPr>
+        <w:t xml:space="preserve"> </w:t>
+      </w:r>
+      <w:proofErr w:type="spellStart"/>
+      <w:r>
+        <w:rPr>
+          <w:rFonts w:ascii="Verdana" w:hAnsi="Verdana"/>
+          <w:sz w:val="28"/>
+          <w:szCs w:val="28"/>
+          <w:lang w:val="ru-RU"/>
+        </w:rPr>
+        <w:t>програмного</w:t>
+      </w:r>
+      <w:proofErr w:type="spellEnd"/>
+      <w:r>
+        <w:rPr>
+          <w:rFonts w:ascii="Verdana" w:hAnsi="Verdana"/>
+          <w:sz w:val="28"/>
+          <w:szCs w:val="28"/>
+          <w:lang w:val="ru-RU"/>
+        </w:rPr>
+        <w:t xml:space="preserve"> коду. </w:t>
+      </w:r>
+      <w:proofErr w:type="spellStart"/>
+      <w:r>
+        <w:rPr>
+          <w:rFonts w:ascii="Verdana" w:hAnsi="Verdana"/>
+          <w:sz w:val="28"/>
+          <w:szCs w:val="28"/>
+          <w:lang w:val="ru-RU"/>
+        </w:rPr>
+        <w:t>Лабораторна</w:t>
+      </w:r>
+      <w:proofErr w:type="spellEnd"/>
+      <w:r>
+        <w:rPr>
+          <w:rFonts w:ascii="Verdana" w:hAnsi="Verdana"/>
+          <w:sz w:val="28"/>
+          <w:szCs w:val="28"/>
+          <w:lang w:val="ru-RU"/>
+        </w:rPr>
+        <w:t xml:space="preserve"> робота дозволила </w:t>
+      </w:r>
+      <w:proofErr w:type="spellStart"/>
+      <w:r>
+        <w:rPr>
+          <w:rFonts w:ascii="Verdana" w:hAnsi="Verdana"/>
+          <w:sz w:val="28"/>
+          <w:szCs w:val="28"/>
+          <w:lang w:val="ru-RU"/>
+        </w:rPr>
+        <w:t>мені</w:t>
+      </w:r>
+      <w:proofErr w:type="spellEnd"/>
+      <w:r>
+        <w:rPr>
+          <w:rFonts w:ascii="Verdana" w:hAnsi="Verdana"/>
+          <w:sz w:val="28"/>
+          <w:szCs w:val="28"/>
+          <w:lang w:val="ru-RU"/>
+        </w:rPr>
+        <w:t xml:space="preserve"> </w:t>
+      </w:r>
+      <w:proofErr w:type="spellStart"/>
+      <w:r>
+        <w:rPr>
+          <w:rFonts w:ascii="Verdana" w:hAnsi="Verdana"/>
+          <w:sz w:val="28"/>
+          <w:szCs w:val="28"/>
+          <w:lang w:val="ru-RU"/>
+        </w:rPr>
+        <w:t>закріпити</w:t>
+      </w:r>
+      <w:proofErr w:type="spellEnd"/>
+      <w:r>
+        <w:rPr>
+          <w:rFonts w:ascii="Verdana" w:hAnsi="Verdana"/>
+          <w:sz w:val="28"/>
+          <w:szCs w:val="28"/>
+          <w:lang w:val="ru-RU"/>
+        </w:rPr>
+        <w:t xml:space="preserve"> </w:t>
+      </w:r>
+      <w:proofErr w:type="spellStart"/>
+      <w:r>
+        <w:rPr>
+          <w:rFonts w:ascii="Verdana" w:hAnsi="Verdana"/>
+          <w:sz w:val="28"/>
+          <w:szCs w:val="28"/>
+          <w:lang w:val="ru-RU"/>
+        </w:rPr>
+        <w:t>знання</w:t>
+      </w:r>
+      <w:proofErr w:type="spellEnd"/>
+      <w:r>
+        <w:rPr>
+          <w:rFonts w:ascii="Verdana" w:hAnsi="Verdana"/>
+          <w:sz w:val="28"/>
+          <w:szCs w:val="28"/>
+          <w:lang w:val="ru-RU"/>
+        </w:rPr>
+        <w:t xml:space="preserve"> про </w:t>
+      </w:r>
+      <w:proofErr w:type="spellStart"/>
+      <w:r>
+        <w:rPr>
+          <w:rFonts w:ascii="Verdana" w:hAnsi="Verdana"/>
+          <w:sz w:val="28"/>
+          <w:szCs w:val="28"/>
+          <w:lang w:val="ru-RU"/>
+        </w:rPr>
+        <w:t>основи</w:t>
+      </w:r>
+      <w:proofErr w:type="spellEnd"/>
+      <w:r>
+        <w:rPr>
+          <w:rFonts w:ascii="Verdana" w:hAnsi="Verdana"/>
+          <w:sz w:val="28"/>
+          <w:szCs w:val="28"/>
+          <w:lang w:val="ru-RU"/>
+        </w:rPr>
+        <w:t xml:space="preserve"> структурного </w:t>
+      </w:r>
+      <w:proofErr w:type="spellStart"/>
+      <w:r>
+        <w:rPr>
+          <w:rFonts w:ascii="Verdana" w:hAnsi="Verdana"/>
+          <w:sz w:val="28"/>
+          <w:szCs w:val="28"/>
+          <w:lang w:val="ru-RU"/>
+        </w:rPr>
+        <w:t>програмування</w:t>
+      </w:r>
+      <w:proofErr w:type="spellEnd"/>
+      <w:r>
+        <w:rPr>
+          <w:rFonts w:ascii="Verdana" w:hAnsi="Verdana"/>
+          <w:sz w:val="28"/>
+          <w:szCs w:val="28"/>
+          <w:lang w:val="ru-RU"/>
+        </w:rPr>
+        <w:t xml:space="preserve">, </w:t>
+      </w:r>
+      <w:proofErr w:type="spellStart"/>
+      <w:r>
+        <w:rPr>
+          <w:rFonts w:ascii="Verdana" w:hAnsi="Verdana"/>
+          <w:sz w:val="28"/>
+          <w:szCs w:val="28"/>
+          <w:lang w:val="ru-RU"/>
+        </w:rPr>
+        <w:t>поглибити</w:t>
+      </w:r>
+      <w:proofErr w:type="spellEnd"/>
+      <w:r>
+        <w:rPr>
+          <w:rFonts w:ascii="Verdana" w:hAnsi="Verdana"/>
+          <w:sz w:val="28"/>
+          <w:szCs w:val="28"/>
+          <w:lang w:val="ru-RU"/>
+        </w:rPr>
+        <w:t xml:space="preserve"> </w:t>
+      </w:r>
+      <w:proofErr w:type="spellStart"/>
+      <w:r>
+        <w:rPr>
+          <w:rFonts w:ascii="Verdana" w:hAnsi="Verdana"/>
+          <w:sz w:val="28"/>
+          <w:szCs w:val="28"/>
+          <w:lang w:val="ru-RU"/>
+        </w:rPr>
+        <w:t>розуміння</w:t>
+      </w:r>
+      <w:proofErr w:type="spellEnd"/>
+      <w:r>
+        <w:rPr>
+          <w:rFonts w:ascii="Verdana" w:hAnsi="Verdana"/>
+          <w:sz w:val="28"/>
+          <w:szCs w:val="28"/>
+          <w:lang w:val="ru-RU"/>
+        </w:rPr>
+        <w:t xml:space="preserve"> </w:t>
+      </w:r>
+      <w:proofErr w:type="spellStart"/>
+      <w:r>
+        <w:rPr>
+          <w:rFonts w:ascii="Verdana" w:hAnsi="Verdana"/>
+          <w:sz w:val="28"/>
+          <w:szCs w:val="28"/>
+          <w:lang w:val="ru-RU"/>
+        </w:rPr>
+        <w:t>роботи</w:t>
+      </w:r>
+      <w:proofErr w:type="spellEnd"/>
+      <w:r>
+        <w:rPr>
+          <w:rFonts w:ascii="Verdana" w:hAnsi="Verdana"/>
+          <w:sz w:val="28"/>
+          <w:szCs w:val="28"/>
+          <w:lang w:val="ru-RU"/>
+        </w:rPr>
+        <w:t xml:space="preserve"> </w:t>
+      </w:r>
+      <w:proofErr w:type="spellStart"/>
+      <w:r>
+        <w:rPr>
+          <w:rFonts w:ascii="Verdana" w:hAnsi="Verdana"/>
+          <w:sz w:val="28"/>
+          <w:szCs w:val="28"/>
+          <w:lang w:val="ru-RU"/>
+        </w:rPr>
+        <w:t>функцій</w:t>
+      </w:r>
+      <w:proofErr w:type="spellEnd"/>
+      <w:r>
+        <w:rPr>
+          <w:rFonts w:ascii="Verdana" w:hAnsi="Verdana"/>
+          <w:sz w:val="28"/>
+          <w:szCs w:val="28"/>
+          <w:lang w:val="ru-RU"/>
+        </w:rPr>
+        <w:t xml:space="preserve"> і </w:t>
+      </w:r>
+      <w:proofErr w:type="spellStart"/>
+      <w:r>
+        <w:rPr>
+          <w:rFonts w:ascii="Verdana" w:hAnsi="Verdana"/>
+          <w:sz w:val="28"/>
+          <w:szCs w:val="28"/>
+          <w:lang w:val="ru-RU"/>
+        </w:rPr>
+        <w:t>циклі</w:t>
+      </w:r>
+      <w:proofErr w:type="gramStart"/>
+      <w:r>
+        <w:rPr>
+          <w:rFonts w:ascii="Verdana" w:hAnsi="Verdana"/>
+          <w:sz w:val="28"/>
+          <w:szCs w:val="28"/>
+          <w:lang w:val="ru-RU"/>
+        </w:rPr>
+        <w:t>в</w:t>
+      </w:r>
+      <w:proofErr w:type="spellEnd"/>
+      <w:proofErr w:type="gramEnd"/>
+      <w:r>
+        <w:rPr>
+          <w:rFonts w:ascii="Verdana" w:hAnsi="Verdana"/>
+          <w:sz w:val="28"/>
+          <w:szCs w:val="28"/>
+          <w:lang w:val="ru-RU"/>
+        </w:rPr>
+        <w:t xml:space="preserve"> у C++ та </w:t>
+      </w:r>
+      <w:proofErr w:type="spellStart"/>
+      <w:r>
+        <w:rPr>
+          <w:rFonts w:ascii="Verdana" w:hAnsi="Verdana"/>
+          <w:sz w:val="28"/>
+          <w:szCs w:val="28"/>
+          <w:lang w:val="ru-RU"/>
+        </w:rPr>
+        <w:t>отримати</w:t>
+      </w:r>
+      <w:proofErr w:type="spellEnd"/>
+      <w:r>
+        <w:rPr>
+          <w:rFonts w:ascii="Verdana" w:hAnsi="Verdana"/>
+          <w:sz w:val="28"/>
+          <w:szCs w:val="28"/>
+          <w:lang w:val="ru-RU"/>
+        </w:rPr>
+        <w:t xml:space="preserve"> </w:t>
+      </w:r>
+      <w:proofErr w:type="spellStart"/>
+      <w:r>
+        <w:rPr>
+          <w:rFonts w:ascii="Verdana" w:hAnsi="Verdana"/>
+          <w:sz w:val="28"/>
+          <w:szCs w:val="28"/>
+          <w:lang w:val="ru-RU"/>
+        </w:rPr>
+        <w:t>практичний</w:t>
+      </w:r>
+      <w:proofErr w:type="spellEnd"/>
+      <w:r>
+        <w:rPr>
+          <w:rFonts w:ascii="Verdana" w:hAnsi="Verdana"/>
+          <w:sz w:val="28"/>
+          <w:szCs w:val="28"/>
+          <w:lang w:val="ru-RU"/>
+        </w:rPr>
+        <w:t xml:space="preserve"> </w:t>
+      </w:r>
+      <w:proofErr w:type="spellStart"/>
+      <w:r>
+        <w:rPr>
+          <w:rFonts w:ascii="Verdana" w:hAnsi="Verdana"/>
+          <w:sz w:val="28"/>
+          <w:szCs w:val="28"/>
+          <w:lang w:val="ru-RU"/>
+        </w:rPr>
+        <w:t>досвід</w:t>
+      </w:r>
+      <w:proofErr w:type="spellEnd"/>
+      <w:r>
+        <w:rPr>
+          <w:rFonts w:ascii="Verdana" w:hAnsi="Verdana"/>
+          <w:sz w:val="28"/>
+          <w:szCs w:val="28"/>
+          <w:lang w:val="ru-RU"/>
+        </w:rPr>
+        <w:t xml:space="preserve"> у </w:t>
+      </w:r>
+      <w:proofErr w:type="spellStart"/>
+      <w:r>
+        <w:rPr>
+          <w:rFonts w:ascii="Verdana" w:hAnsi="Verdana"/>
+          <w:sz w:val="28"/>
+          <w:szCs w:val="28"/>
+          <w:lang w:val="ru-RU"/>
+        </w:rPr>
+        <w:t>створенні</w:t>
+      </w:r>
+      <w:proofErr w:type="spellEnd"/>
+      <w:r>
+        <w:rPr>
+          <w:rFonts w:ascii="Verdana" w:hAnsi="Verdana"/>
+          <w:sz w:val="28"/>
+          <w:szCs w:val="28"/>
+          <w:lang w:val="ru-RU"/>
+        </w:rPr>
+        <w:t xml:space="preserve"> </w:t>
+      </w:r>
+      <w:proofErr w:type="spellStart"/>
+      <w:r>
+        <w:rPr>
+          <w:rFonts w:ascii="Verdana" w:hAnsi="Verdana"/>
+          <w:sz w:val="28"/>
+          <w:szCs w:val="28"/>
+          <w:lang w:val="ru-RU"/>
+        </w:rPr>
+        <w:t>ефективних</w:t>
+      </w:r>
+      <w:proofErr w:type="spellEnd"/>
+      <w:r>
+        <w:rPr>
+          <w:rFonts w:ascii="Verdana" w:hAnsi="Verdana"/>
+          <w:sz w:val="28"/>
+          <w:szCs w:val="28"/>
+          <w:lang w:val="ru-RU"/>
+        </w:rPr>
+        <w:t xml:space="preserve"> </w:t>
+      </w:r>
+      <w:proofErr w:type="spellStart"/>
+      <w:r>
+        <w:rPr>
+          <w:rFonts w:ascii="Verdana" w:hAnsi="Verdana"/>
+          <w:sz w:val="28"/>
+          <w:szCs w:val="28"/>
+          <w:lang w:val="ru-RU"/>
+        </w:rPr>
+        <w:t>програм</w:t>
+      </w:r>
+      <w:proofErr w:type="spellEnd"/>
+      <w:r>
+        <w:rPr>
+          <w:rFonts w:ascii="Verdana" w:hAnsi="Verdana"/>
+          <w:sz w:val="28"/>
+          <w:szCs w:val="28"/>
+          <w:lang w:val="ru-RU"/>
+        </w:rPr>
+        <w:t>.</w:t>
+      </w:r>
+    </w:p>
+    <w:p>
+      <w:pPr>
+        <w:rPr>
+          <w:rFonts w:ascii="Verdana" w:hAnsi="Verdana"/>
+          <w:b/>
+          <w:sz w:val="32"/>
+          <w:szCs w:val="32"/>
+          <w:lang w:val="en-US"/>
+        </w:rPr>
+      </w:pPr>
+      <w:hyperlink r:id="rId34" w:history="1">
+        <w:r>
+          <w:rPr>
+            <w:rStyle w:val="a4"/>
+            <w:rFonts w:ascii="Verdana" w:hAnsi="Verdana"/>
+            <w:b/>
+            <w:sz w:val="32"/>
+            <w:szCs w:val="32"/>
+            <w:lang w:val="en-US"/>
+          </w:rPr>
+          <w:t>Pull request</w:t>
+        </w:r>
+      </w:hyperlink>
       <w:bookmarkStart w:id="0" w:name="_GoBack"/>
       <w:bookmarkEnd w:id="0"/>
-      <w:r>
-        <w:rPr>
-          <w:rFonts w:ascii="Verdana" w:hAnsi="Verdana"/>
-          <w:sz w:val="28"/>
-          <w:szCs w:val="28"/>
-          <w:lang w:val="ru-RU"/>
-        </w:rPr>
-        <w:t xml:space="preserve"> </w:t>
-      </w:r>
-      <w:proofErr w:type="spellStart"/>
-      <w:r>
-        <w:rPr>
-          <w:rFonts w:ascii="Verdana" w:hAnsi="Verdana"/>
-          <w:sz w:val="28"/>
-          <w:szCs w:val="28"/>
-          <w:lang w:val="ru-RU"/>
-        </w:rPr>
-        <w:t>Крім</w:t>
-      </w:r>
-      <w:proofErr w:type="spellEnd"/>
-      <w:r>
-        <w:rPr>
-          <w:rFonts w:ascii="Verdana" w:hAnsi="Verdana"/>
-          <w:sz w:val="28"/>
-          <w:szCs w:val="28"/>
-          <w:lang w:val="ru-RU"/>
-        </w:rPr>
-        <w:t xml:space="preserve"> того, я </w:t>
-      </w:r>
-      <w:proofErr w:type="spellStart"/>
-      <w:r>
-        <w:rPr>
-          <w:rFonts w:ascii="Verdana" w:hAnsi="Verdana"/>
-          <w:sz w:val="28"/>
-          <w:szCs w:val="28"/>
-          <w:lang w:val="ru-RU"/>
-        </w:rPr>
-        <w:t>вивчив</w:t>
-      </w:r>
-      <w:proofErr w:type="spellEnd"/>
-      <w:r>
-        <w:rPr>
-          <w:rFonts w:ascii="Verdana" w:hAnsi="Verdana"/>
-          <w:sz w:val="28"/>
-          <w:szCs w:val="28"/>
-          <w:lang w:val="ru-RU"/>
-        </w:rPr>
-        <w:t xml:space="preserve"> </w:t>
-      </w:r>
-      <w:proofErr w:type="spellStart"/>
-      <w:r>
-        <w:rPr>
-          <w:rFonts w:ascii="Verdana" w:hAnsi="Verdana"/>
-          <w:sz w:val="28"/>
-          <w:szCs w:val="28"/>
-          <w:lang w:val="ru-RU"/>
-        </w:rPr>
-        <w:t>можливості</w:t>
-      </w:r>
-      <w:proofErr w:type="spellEnd"/>
-      <w:r>
-        <w:rPr>
-          <w:rFonts w:ascii="Verdana" w:hAnsi="Verdana"/>
-          <w:sz w:val="28"/>
-          <w:szCs w:val="28"/>
-          <w:lang w:val="ru-RU"/>
-        </w:rPr>
-        <w:t xml:space="preserve"> та </w:t>
-      </w:r>
-      <w:proofErr w:type="spellStart"/>
-      <w:r>
-        <w:rPr>
-          <w:rFonts w:ascii="Verdana" w:hAnsi="Verdana"/>
-          <w:sz w:val="28"/>
-          <w:szCs w:val="28"/>
-          <w:lang w:val="ru-RU"/>
-        </w:rPr>
-        <w:t>застосування</w:t>
-      </w:r>
-      <w:proofErr w:type="spellEnd"/>
-      <w:r>
-        <w:rPr>
-          <w:rFonts w:ascii="Verdana" w:hAnsi="Verdana"/>
-          <w:sz w:val="28"/>
-          <w:szCs w:val="28"/>
-          <w:lang w:val="ru-RU"/>
-        </w:rPr>
-        <w:t xml:space="preserve"> </w:t>
-      </w:r>
-      <w:proofErr w:type="spellStart"/>
-      <w:r>
-        <w:rPr>
-          <w:rFonts w:ascii="Verdana" w:hAnsi="Verdana"/>
-          <w:sz w:val="28"/>
-          <w:szCs w:val="28"/>
-          <w:lang w:val="ru-RU"/>
-        </w:rPr>
-        <w:t>вбудованих</w:t>
-      </w:r>
-      <w:proofErr w:type="spellEnd"/>
-      <w:r>
-        <w:rPr>
-          <w:rFonts w:ascii="Verdana" w:hAnsi="Verdana"/>
-          <w:sz w:val="28"/>
-          <w:szCs w:val="28"/>
-          <w:lang w:val="ru-RU"/>
-        </w:rPr>
-        <w:t xml:space="preserve"> </w:t>
-      </w:r>
-      <w:proofErr w:type="spellStart"/>
-      <w:r>
-        <w:rPr>
-          <w:rFonts w:ascii="Verdana" w:hAnsi="Verdana"/>
-          <w:sz w:val="28"/>
-          <w:szCs w:val="28"/>
-          <w:lang w:val="ru-RU"/>
-        </w:rPr>
-        <w:t>функцій</w:t>
-      </w:r>
-      <w:proofErr w:type="spellEnd"/>
-      <w:r>
-        <w:rPr>
-          <w:rFonts w:ascii="Verdana" w:hAnsi="Verdana"/>
-          <w:sz w:val="28"/>
-          <w:szCs w:val="28"/>
-          <w:lang w:val="ru-RU"/>
-        </w:rPr>
-        <w:t xml:space="preserve"> для </w:t>
-      </w:r>
-      <w:proofErr w:type="spellStart"/>
-      <w:r>
-        <w:rPr>
-          <w:rFonts w:ascii="Verdana" w:hAnsi="Verdana"/>
-          <w:sz w:val="28"/>
-          <w:szCs w:val="28"/>
-          <w:lang w:val="ru-RU"/>
-        </w:rPr>
-        <w:t>спрощення</w:t>
-      </w:r>
-      <w:proofErr w:type="spellEnd"/>
-      <w:r>
-        <w:rPr>
-          <w:rFonts w:ascii="Verdana" w:hAnsi="Verdana"/>
-          <w:sz w:val="28"/>
-          <w:szCs w:val="28"/>
-          <w:lang w:val="ru-RU"/>
-        </w:rPr>
-        <w:t xml:space="preserve"> </w:t>
-      </w:r>
-      <w:proofErr w:type="spellStart"/>
-      <w:r>
-        <w:rPr>
-          <w:rFonts w:ascii="Verdana" w:hAnsi="Verdana"/>
-          <w:sz w:val="28"/>
-          <w:szCs w:val="28"/>
-          <w:lang w:val="ru-RU"/>
-        </w:rPr>
-        <w:t>програмного</w:t>
-      </w:r>
-      <w:proofErr w:type="spellEnd"/>
-      <w:r>
-        <w:rPr>
-          <w:rFonts w:ascii="Verdana" w:hAnsi="Verdana"/>
-          <w:sz w:val="28"/>
-          <w:szCs w:val="28"/>
-          <w:lang w:val="ru-RU"/>
-        </w:rPr>
-        <w:t xml:space="preserve"> коду. </w:t>
-      </w:r>
-      <w:proofErr w:type="spellStart"/>
-      <w:r>
-        <w:rPr>
-          <w:rFonts w:ascii="Verdana" w:hAnsi="Verdana"/>
-          <w:sz w:val="28"/>
-          <w:szCs w:val="28"/>
-          <w:lang w:val="ru-RU"/>
-        </w:rPr>
-        <w:t>Лабораторна</w:t>
-      </w:r>
-      <w:proofErr w:type="spellEnd"/>
-      <w:r>
-        <w:rPr>
-          <w:rFonts w:ascii="Verdana" w:hAnsi="Verdana"/>
-          <w:sz w:val="28"/>
-          <w:szCs w:val="28"/>
-          <w:lang w:val="ru-RU"/>
-        </w:rPr>
-        <w:t xml:space="preserve"> робота дозволила </w:t>
-      </w:r>
-      <w:proofErr w:type="spellStart"/>
-      <w:r>
-        <w:rPr>
-          <w:rFonts w:ascii="Verdana" w:hAnsi="Verdana"/>
-          <w:sz w:val="28"/>
-          <w:szCs w:val="28"/>
-          <w:lang w:val="ru-RU"/>
-        </w:rPr>
-        <w:t>мені</w:t>
-      </w:r>
-      <w:proofErr w:type="spellEnd"/>
-      <w:r>
-        <w:rPr>
-          <w:rFonts w:ascii="Verdana" w:hAnsi="Verdana"/>
-          <w:sz w:val="28"/>
-          <w:szCs w:val="28"/>
-          <w:lang w:val="ru-RU"/>
-        </w:rPr>
-        <w:t xml:space="preserve"> </w:t>
-      </w:r>
-      <w:proofErr w:type="spellStart"/>
-      <w:r>
-        <w:rPr>
-          <w:rFonts w:ascii="Verdana" w:hAnsi="Verdana"/>
-          <w:sz w:val="28"/>
-          <w:szCs w:val="28"/>
-          <w:lang w:val="ru-RU"/>
-        </w:rPr>
-        <w:t>закріпити</w:t>
-      </w:r>
-      <w:proofErr w:type="spellEnd"/>
-      <w:r>
-        <w:rPr>
-          <w:rFonts w:ascii="Verdana" w:hAnsi="Verdana"/>
-          <w:sz w:val="28"/>
-          <w:szCs w:val="28"/>
-          <w:lang w:val="ru-RU"/>
-        </w:rPr>
-        <w:t xml:space="preserve"> </w:t>
-      </w:r>
-      <w:proofErr w:type="spellStart"/>
-      <w:r>
-        <w:rPr>
-          <w:rFonts w:ascii="Verdana" w:hAnsi="Verdana"/>
-          <w:sz w:val="28"/>
-          <w:szCs w:val="28"/>
-          <w:lang w:val="ru-RU"/>
-        </w:rPr>
-        <w:t>знання</w:t>
-      </w:r>
-      <w:proofErr w:type="spellEnd"/>
-      <w:r>
-        <w:rPr>
-          <w:rFonts w:ascii="Verdana" w:hAnsi="Verdana"/>
-          <w:sz w:val="28"/>
-          <w:szCs w:val="28"/>
-          <w:lang w:val="ru-RU"/>
-        </w:rPr>
-        <w:t xml:space="preserve"> про </w:t>
-      </w:r>
-      <w:proofErr w:type="spellStart"/>
-      <w:r>
-        <w:rPr>
-          <w:rFonts w:ascii="Verdana" w:hAnsi="Verdana"/>
-          <w:sz w:val="28"/>
-          <w:szCs w:val="28"/>
-          <w:lang w:val="ru-RU"/>
-        </w:rPr>
-        <w:t>основи</w:t>
-      </w:r>
-      <w:proofErr w:type="spellEnd"/>
-      <w:r>
-        <w:rPr>
-          <w:rFonts w:ascii="Verdana" w:hAnsi="Verdana"/>
-          <w:sz w:val="28"/>
-          <w:szCs w:val="28"/>
-          <w:lang w:val="ru-RU"/>
-        </w:rPr>
-        <w:t xml:space="preserve"> структурного </w:t>
-      </w:r>
-      <w:proofErr w:type="spellStart"/>
-      <w:r>
-        <w:rPr>
-          <w:rFonts w:ascii="Verdana" w:hAnsi="Verdana"/>
-          <w:sz w:val="28"/>
-          <w:szCs w:val="28"/>
-          <w:lang w:val="ru-RU"/>
-        </w:rPr>
-        <w:t>програмування</w:t>
-      </w:r>
-      <w:proofErr w:type="spellEnd"/>
-      <w:r>
-        <w:rPr>
-          <w:rFonts w:ascii="Verdana" w:hAnsi="Verdana"/>
-          <w:sz w:val="28"/>
-          <w:szCs w:val="28"/>
-          <w:lang w:val="ru-RU"/>
-        </w:rPr>
-        <w:t xml:space="preserve">, </w:t>
-      </w:r>
-      <w:proofErr w:type="spellStart"/>
-      <w:r>
-        <w:rPr>
-          <w:rFonts w:ascii="Verdana" w:hAnsi="Verdana"/>
-          <w:sz w:val="28"/>
-          <w:szCs w:val="28"/>
-          <w:lang w:val="ru-RU"/>
-        </w:rPr>
-        <w:t>поглибити</w:t>
-      </w:r>
-      <w:proofErr w:type="spellEnd"/>
-      <w:r>
-        <w:rPr>
-          <w:rFonts w:ascii="Verdana" w:hAnsi="Verdana"/>
-          <w:sz w:val="28"/>
-          <w:szCs w:val="28"/>
-          <w:lang w:val="ru-RU"/>
-        </w:rPr>
-        <w:t xml:space="preserve"> </w:t>
-      </w:r>
-      <w:proofErr w:type="spellStart"/>
-      <w:r>
-        <w:rPr>
-          <w:rFonts w:ascii="Verdana" w:hAnsi="Verdana"/>
-          <w:sz w:val="28"/>
-          <w:szCs w:val="28"/>
-          <w:lang w:val="ru-RU"/>
-        </w:rPr>
-        <w:t>розуміння</w:t>
-      </w:r>
-      <w:proofErr w:type="spellEnd"/>
-      <w:r>
-        <w:rPr>
-          <w:rFonts w:ascii="Verdana" w:hAnsi="Verdana"/>
-          <w:sz w:val="28"/>
-          <w:szCs w:val="28"/>
-          <w:lang w:val="ru-RU"/>
-        </w:rPr>
-        <w:t xml:space="preserve"> </w:t>
-      </w:r>
-      <w:proofErr w:type="spellStart"/>
-      <w:r>
-        <w:rPr>
-          <w:rFonts w:ascii="Verdana" w:hAnsi="Verdana"/>
-          <w:sz w:val="28"/>
-          <w:szCs w:val="28"/>
-          <w:lang w:val="ru-RU"/>
-        </w:rPr>
-        <w:t>роботи</w:t>
-      </w:r>
-      <w:proofErr w:type="spellEnd"/>
-      <w:r>
-        <w:rPr>
-          <w:rFonts w:ascii="Verdana" w:hAnsi="Verdana"/>
-          <w:sz w:val="28"/>
-          <w:szCs w:val="28"/>
-          <w:lang w:val="ru-RU"/>
-        </w:rPr>
-        <w:t xml:space="preserve"> </w:t>
-      </w:r>
-      <w:proofErr w:type="spellStart"/>
-      <w:r>
-        <w:rPr>
-          <w:rFonts w:ascii="Verdana" w:hAnsi="Verdana"/>
-          <w:sz w:val="28"/>
-          <w:szCs w:val="28"/>
-          <w:lang w:val="ru-RU"/>
-        </w:rPr>
-        <w:t>функцій</w:t>
-      </w:r>
-      <w:proofErr w:type="spellEnd"/>
-      <w:r>
-        <w:rPr>
-          <w:rFonts w:ascii="Verdana" w:hAnsi="Verdana"/>
-          <w:sz w:val="28"/>
-          <w:szCs w:val="28"/>
-          <w:lang w:val="ru-RU"/>
-        </w:rPr>
-        <w:t xml:space="preserve"> і </w:t>
-      </w:r>
-      <w:proofErr w:type="spellStart"/>
-      <w:r>
-        <w:rPr>
-          <w:rFonts w:ascii="Verdana" w:hAnsi="Verdana"/>
-          <w:sz w:val="28"/>
-          <w:szCs w:val="28"/>
-          <w:lang w:val="ru-RU"/>
-        </w:rPr>
-        <w:t>циклі</w:t>
-      </w:r>
-      <w:proofErr w:type="gramStart"/>
-      <w:r>
-        <w:rPr>
-          <w:rFonts w:ascii="Verdana" w:hAnsi="Verdana"/>
-          <w:sz w:val="28"/>
-          <w:szCs w:val="28"/>
-          <w:lang w:val="ru-RU"/>
-        </w:rPr>
-        <w:t>в</w:t>
-      </w:r>
-      <w:proofErr w:type="spellEnd"/>
-      <w:proofErr w:type="gramEnd"/>
-      <w:r>
-        <w:rPr>
-          <w:rFonts w:ascii="Verdana" w:hAnsi="Verdana"/>
-          <w:sz w:val="28"/>
-          <w:szCs w:val="28"/>
-          <w:lang w:val="ru-RU"/>
-        </w:rPr>
-        <w:t xml:space="preserve"> у C++ та </w:t>
-      </w:r>
-      <w:proofErr w:type="spellStart"/>
-      <w:r>
-        <w:rPr>
-          <w:rFonts w:ascii="Verdana" w:hAnsi="Verdana"/>
-          <w:sz w:val="28"/>
-          <w:szCs w:val="28"/>
-          <w:lang w:val="ru-RU"/>
-        </w:rPr>
-        <w:t>отримати</w:t>
-      </w:r>
-      <w:proofErr w:type="spellEnd"/>
-      <w:r>
-        <w:rPr>
-          <w:rFonts w:ascii="Verdana" w:hAnsi="Verdana"/>
-          <w:sz w:val="28"/>
-          <w:szCs w:val="28"/>
-          <w:lang w:val="ru-RU"/>
-        </w:rPr>
-        <w:t xml:space="preserve"> </w:t>
-      </w:r>
-      <w:proofErr w:type="spellStart"/>
-      <w:r>
-        <w:rPr>
-          <w:rFonts w:ascii="Verdana" w:hAnsi="Verdana"/>
-          <w:sz w:val="28"/>
-          <w:szCs w:val="28"/>
-          <w:lang w:val="ru-RU"/>
-        </w:rPr>
-        <w:t>практичний</w:t>
-      </w:r>
-      <w:proofErr w:type="spellEnd"/>
-      <w:r>
-        <w:rPr>
-          <w:rFonts w:ascii="Verdana" w:hAnsi="Verdana"/>
-          <w:sz w:val="28"/>
-          <w:szCs w:val="28"/>
-          <w:lang w:val="ru-RU"/>
-        </w:rPr>
-        <w:t xml:space="preserve"> </w:t>
-      </w:r>
-      <w:proofErr w:type="spellStart"/>
-      <w:r>
-        <w:rPr>
-          <w:rFonts w:ascii="Verdana" w:hAnsi="Verdana"/>
-          <w:sz w:val="28"/>
-          <w:szCs w:val="28"/>
-          <w:lang w:val="ru-RU"/>
-        </w:rPr>
-        <w:t>досвід</w:t>
-      </w:r>
-      <w:proofErr w:type="spellEnd"/>
-      <w:r>
-        <w:rPr>
-          <w:rFonts w:ascii="Verdana" w:hAnsi="Verdana"/>
-          <w:sz w:val="28"/>
-          <w:szCs w:val="28"/>
-          <w:lang w:val="ru-RU"/>
-        </w:rPr>
-        <w:t xml:space="preserve"> у </w:t>
-      </w:r>
-      <w:proofErr w:type="spellStart"/>
-      <w:r>
-        <w:rPr>
-          <w:rFonts w:ascii="Verdana" w:hAnsi="Verdana"/>
-          <w:sz w:val="28"/>
-          <w:szCs w:val="28"/>
-          <w:lang w:val="ru-RU"/>
-        </w:rPr>
-        <w:t>створенні</w:t>
-      </w:r>
-      <w:proofErr w:type="spellEnd"/>
-      <w:r>
-        <w:rPr>
-          <w:rFonts w:ascii="Verdana" w:hAnsi="Verdana"/>
-          <w:sz w:val="28"/>
-          <w:szCs w:val="28"/>
-          <w:lang w:val="ru-RU"/>
-        </w:rPr>
-        <w:t xml:space="preserve"> </w:t>
-      </w:r>
-      <w:proofErr w:type="spellStart"/>
-      <w:r>
-        <w:rPr>
-          <w:rFonts w:ascii="Verdana" w:hAnsi="Verdana"/>
-          <w:sz w:val="28"/>
-          <w:szCs w:val="28"/>
-          <w:lang w:val="ru-RU"/>
-        </w:rPr>
-        <w:t>ефективних</w:t>
-      </w:r>
-      <w:proofErr w:type="spellEnd"/>
-      <w:r>
-        <w:rPr>
-          <w:rFonts w:ascii="Verdana" w:hAnsi="Verdana"/>
-          <w:sz w:val="28"/>
-          <w:szCs w:val="28"/>
-          <w:lang w:val="ru-RU"/>
-        </w:rPr>
-        <w:t xml:space="preserve"> </w:t>
-      </w:r>
-      <w:proofErr w:type="spellStart"/>
-      <w:r>
-        <w:rPr>
-          <w:rFonts w:ascii="Verdana" w:hAnsi="Verdana"/>
-          <w:sz w:val="28"/>
-          <w:szCs w:val="28"/>
-          <w:lang w:val="ru-RU"/>
-        </w:rPr>
-        <w:t>програм</w:t>
-      </w:r>
-      <w:proofErr w:type="spellEnd"/>
-      <w:r>
-        <w:rPr>
-          <w:rFonts w:ascii="Verdana" w:hAnsi="Verdana"/>
-          <w:sz w:val="28"/>
-          <w:szCs w:val="28"/>
-          <w:lang w:val="ru-RU"/>
-        </w:rPr>
-        <w:t>.</w:t>
-      </w:r>
-    </w:p>
-    <w:p>
-      <w:pPr>
-        <w:rPr>
-          <w:rStyle w:val="a4"/>
-          <w:rFonts w:ascii="Verdana" w:hAnsi="Verdana"/>
-          <w:b/>
-          <w:sz w:val="32"/>
-          <w:szCs w:val="32"/>
-          <w:lang w:val="en-US"/>
-        </w:rPr>
-      </w:pPr>
-      <w:r>
-        <w:rPr>
-          <w:rFonts w:ascii="Verdana" w:hAnsi="Verdana"/>
-          <w:b/>
-          <w:sz w:val="32"/>
-          <w:szCs w:val="32"/>
-          <w:lang w:val="en-US"/>
-        </w:rPr>
-        <w:fldChar w:fldCharType="begin"/>
-      </w:r>
-      <w:r>
-        <w:rPr>
-          <w:rFonts w:ascii="Verdana" w:hAnsi="Verdana"/>
-          <w:b/>
-          <w:sz w:val="32"/>
-          <w:szCs w:val="32"/>
-          <w:lang w:val="en-US"/>
-        </w:rPr>
-        <w:instrText xml:space="preserve"> HYPERLINK "https://github.com/artificial-intelligence-department/ai_programming_playground_2024/pull/180" </w:instrText>
-      </w:r>
-      <w:r>
-        <w:rPr>
-          <w:rFonts w:ascii="Verdana" w:hAnsi="Verdana"/>
-          <w:b/>
-          <w:sz w:val="32"/>
-          <w:szCs w:val="32"/>
-          <w:lang w:val="en-US"/>
-        </w:rPr>
-        <w:fldChar w:fldCharType="separate"/>
-      </w:r>
-      <w:r>
-        <w:rPr>
-          <w:rStyle w:val="a4"/>
-          <w:rFonts w:ascii="Verdana" w:hAnsi="Verdana"/>
-          <w:b/>
-          <w:sz w:val="32"/>
-          <w:szCs w:val="32"/>
-          <w:lang w:val="en-US"/>
-        </w:rPr>
-        <w:t>Pull request</w:t>
-      </w:r>
-    </w:p>
-    <w:p>
-      <w:r>
-        <w:rPr>
-          <w:rFonts w:ascii="Verdana" w:hAnsi="Verdana"/>
-          <w:b/>
-          <w:sz w:val="32"/>
-          <w:szCs w:val="32"/>
-          <w:lang w:val="en-US"/>
-        </w:rPr>
-        <w:fldChar w:fldCharType="end"/>
-      </w:r>
-    </w:p>
+    </w:p>
+    <w:p/>
     <w:p/>
     <w:sectPr>
       <w:pgSz w:w="11906" w:h="16838"/>

</xml_diff>